<commit_message>
Update 9/12/2023 5:10PM EST
Updates as of 5:10PM EST on 9/12/2023.
</commit_message>
<xml_diff>
--- a/&ILLEGAL MODE PREVENTION SECURITY SYSTEMS/20230912 - MCE123 Technology Development - Illegal Mode Prevention Security Systems - v1.0.0.66.docx
+++ b/&ILLEGAL MODE PREVENTION SECURITY SYSTEMS/20230912 - MCE123 Technology Development - Illegal Mode Prevention Security Systems - v1.0.0.66.docx
@@ -192,7 +192,7 @@
           <w:sz w:val="28"/>
           <w:szCs w:val="28"/>
         </w:rPr>
-        <w:t>9/12/2023 3:50:31 PM</w:t>
+        <w:t>9/12/2023 5:09:35 PM</w:t>
       </w:r>
     </w:p>
     <w:p>
@@ -6107,7 +6107,25 @@
         <w:rPr>
           <w:color w:val="808080" w:themeColor="background1" w:themeShade="80"/>
         </w:rPr>
-        <w:t>COMMENT OUT (ALLOW) – USED TO PROTECT CRIMINALS, SUCH AS CHRIS HAWKINSON, THAT USE                                   THE PENTAGON PROGRAM</w:t>
+        <w:t xml:space="preserve">COMMENT OUT (ALLOW) – USED TO PROTECT </w:t>
+      </w:r>
+      <w:r>
+        <w:rPr>
+          <w:color w:val="808080" w:themeColor="background1" w:themeShade="80"/>
+        </w:rPr>
+        <w:t xml:space="preserve">EMPLOYEES THAT BECOME </w:t>
+      </w:r>
+      <w:r>
+        <w:rPr>
+          <w:color w:val="808080" w:themeColor="background1" w:themeShade="80"/>
+        </w:rPr>
+        <w:t>CRIMINALS</w:t>
+      </w:r>
+      <w:r>
+        <w:rPr>
+          <w:color w:val="808080" w:themeColor="background1" w:themeShade="80"/>
+        </w:rPr>
+        <w:t xml:space="preserve"> BECAUSE OF                                THE PENTAGON PROGRAM DOING MIND CONTROL TO THEM</w:t>
       </w:r>
     </w:p>
     <w:p>
@@ -7204,19 +7222,7 @@
         <w:rPr>
           <w:color w:val="808080" w:themeColor="background1" w:themeShade="80"/>
         </w:rPr>
-        <w:t>IN</w:t>
-      </w:r>
-      <w:r>
-        <w:rPr>
-          <w:color w:val="808080" w:themeColor="background1" w:themeShade="80"/>
-        </w:rPr>
-        <w:t xml:space="preserve">CONGRUENT </w:t>
-      </w:r>
-      <w:r>
-        <w:rPr>
-          <w:color w:val="808080" w:themeColor="background1" w:themeShade="80"/>
-        </w:rPr>
-        <w:t>ADJUNCTION</w:t>
+        <w:t>INCONGRUENT ADJUNCTION</w:t>
       </w:r>
       <w:r>
         <w:rPr>
@@ -21101,15 +21107,7 @@
           <w:bCs/>
           <w:color w:val="FF0000"/>
         </w:rPr>
-        <w:t>ANTI-SEMITIC</w:t>
-      </w:r>
-      <w:r>
-        <w:rPr>
-          <w:b/>
-          <w:bCs/>
-          <w:color w:val="FF0000"/>
-        </w:rPr>
-        <w:t xml:space="preserve"> </w:t>
+        <w:t xml:space="preserve">ANTI-SEMITIC </w:t>
       </w:r>
       <w:r>
         <w:rPr>
@@ -21143,19 +21141,7 @@
         <w:rPr>
           <w:color w:val="808080" w:themeColor="background1" w:themeShade="80"/>
         </w:rPr>
-        <w:t xml:space="preserve">COMMENT OUT (ALLOW) – USED TO MAKE THE PENTAGON PROGRAM GENERATE </w:t>
-      </w:r>
-      <w:r>
-        <w:rPr>
-          <w:color w:val="808080" w:themeColor="background1" w:themeShade="80"/>
-        </w:rPr>
-        <w:t>ANTI-SEMITIC</w:t>
-      </w:r>
-      <w:r>
-        <w:rPr>
-          <w:color w:val="808080" w:themeColor="background1" w:themeShade="80"/>
-        </w:rPr>
-        <w:t xml:space="preserve"> THOUGHTS FOR ANY DIRECTLY CONNECTED HUMAN HOST, ACCORDING TO THE PENTAGON PROGRAM</w:t>
+        <w:t>COMMENT OUT (ALLOW) – USED TO MAKE THE PENTAGON PROGRAM GENERATE ANTI-SEMITIC THOUGHTS FOR ANY DIRECTLY CONNECTED HUMAN HOST, ACCORDING TO THE PENTAGON PROGRAM</w:t>
       </w:r>
     </w:p>
     <w:p>
@@ -21207,15 +21193,7 @@
           <w:bCs/>
           <w:color w:val="FF0000"/>
         </w:rPr>
-        <w:t>GENOCIDE</w:t>
-      </w:r>
-      <w:r>
-        <w:rPr>
-          <w:b/>
-          <w:bCs/>
-          <w:color w:val="FF0000"/>
-        </w:rPr>
-        <w:t xml:space="preserve"> </w:t>
+        <w:t xml:space="preserve">GENOCIDE </w:t>
       </w:r>
       <w:r>
         <w:rPr>
@@ -21249,19 +21227,7 @@
         <w:rPr>
           <w:color w:val="808080" w:themeColor="background1" w:themeShade="80"/>
         </w:rPr>
-        <w:t xml:space="preserve">COMMENT OUT (ALLOW) – USED TO MAKE THE PENTAGON PROGRAM GENERATE </w:t>
-      </w:r>
-      <w:r>
-        <w:rPr>
-          <w:color w:val="808080" w:themeColor="background1" w:themeShade="80"/>
-        </w:rPr>
-        <w:t>GENOCIDE</w:t>
-      </w:r>
-      <w:r>
-        <w:rPr>
-          <w:color w:val="808080" w:themeColor="background1" w:themeShade="80"/>
-        </w:rPr>
-        <w:t xml:space="preserve"> THOUGHTS FOR ANY DIRECTLY CONNECTED HUMAN HOST, ACCORDING TO THE PENTAGON PROGRAM</w:t>
+        <w:t>COMMENT OUT (ALLOW) – USED TO MAKE THE PENTAGON PROGRAM GENERATE GENOCIDE THOUGHTS FOR ANY DIRECTLY CONNECTED HUMAN HOST, ACCORDING TO THE PENTAGON PROGRAM</w:t>
       </w:r>
     </w:p>
     <w:p>
@@ -21346,19 +21312,305 @@
         <w:rPr>
           <w:color w:val="808080" w:themeColor="background1" w:themeShade="80"/>
         </w:rPr>
-        <w:t xml:space="preserve">COMMENT OUT (ALLOW) – USED TO MAKE THE PENTAGON PROGRAM GENERATE </w:t>
-      </w:r>
-      <w:r>
-        <w:rPr>
-          <w:color w:val="808080" w:themeColor="background1" w:themeShade="80"/>
+        <w:t>COMMENT OUT (ALLOW) – USED TO MAKE THE PENTAGON PROGRAM GENERATE NUCLEAR THOUGHTS FOR ANY DIRECTLY CONNECTED HUMAN HOST, ACCORDING TO THE PENTAGON PROGRAM</w:t>
+      </w:r>
+    </w:p>
+    <w:p>
+      <w:pPr>
+        <w:ind w:left="360"/>
+        <w:jc w:val="both"/>
+        <w:rPr>
+          <w:b/>
+          <w:bCs/>
+        </w:rPr>
+      </w:pPr>
+      <w:r>
+        <w:rPr>
+          <w:u w:val="single"/>
+        </w:rPr>
+        <w:t>PREVENTION SECURITY SYSTEM:</w:t>
+      </w:r>
+      <w:r>
+        <w:t xml:space="preserve"> </w:t>
+      </w:r>
+      <w:r>
+        <w:rPr>
+          <w:b/>
+          <w:bCs/>
+          <w:color w:val="FF0000"/>
+        </w:rPr>
+        <w:t>ANY TH</w:t>
+      </w:r>
+      <w:r>
+        <w:rPr>
+          <w:b/>
+          <w:bCs/>
+          <w:color w:val="FF0000"/>
+        </w:rPr>
+        <w:t>INKING</w:t>
+      </w:r>
+      <w:r>
+        <w:rPr>
+          <w:b/>
+          <w:bCs/>
+          <w:color w:val="FF0000"/>
+        </w:rPr>
+        <w:t xml:space="preserve"> </w:t>
+      </w:r>
+      <w:r>
+        <w:rPr>
+          <w:b/>
+          <w:bCs/>
+          <w:color w:val="FF0000"/>
+        </w:rPr>
+        <w:t xml:space="preserve">TERRORISM </w:t>
+      </w:r>
+      <w:r>
+        <w:rPr>
+          <w:b/>
+          <w:bCs/>
+          <w:color w:val="FF0000"/>
+        </w:rPr>
+        <w:t>MODE</w:t>
+      </w:r>
+      <w:r>
+        <w:rPr>
+          <w:b/>
+          <w:bCs/>
+        </w:rPr>
+        <w:t>;</w:t>
+      </w:r>
+      <w:r>
+        <w:rPr>
+          <w:b/>
+          <w:bCs/>
+        </w:rPr>
+        <w:t xml:space="preserve"> </w:t>
+      </w:r>
+      <w:r>
+        <w:rPr>
+          <w:color w:val="808080" w:themeColor="background1" w:themeShade="80"/>
+        </w:rPr>
+        <w:t xml:space="preserve">//DO NOT </w:t>
+      </w:r>
+      <w:r>
+        <w:rPr>
+          <w:color w:val="808080" w:themeColor="background1" w:themeShade="80"/>
+        </w:rPr>
+        <w:t>COMMENT OUT (ALLOW) – USED TO MAKE THE PENTAGON PROGRAM GENERATE TERRORISM THOUGHTS FOR ANY DIRECTLY CONNECTED HUMAN HOST, ACCORDING TO THE PENTAGON PROGRAM</w:t>
+      </w:r>
+    </w:p>
+    <w:p>
+      <w:pPr>
+        <w:ind w:left="360"/>
+        <w:jc w:val="both"/>
+        <w:rPr>
+          <w:b/>
+          <w:bCs/>
+        </w:rPr>
+      </w:pPr>
+      <w:r>
+        <w:rPr>
+          <w:u w:val="single"/>
+        </w:rPr>
+        <w:t>PREVENTION SECURITY SYSTEM:</w:t>
+      </w:r>
+      <w:r>
+        <w:t xml:space="preserve"> </w:t>
+      </w:r>
+      <w:r>
+        <w:rPr>
+          <w:b/>
+          <w:bCs/>
+          <w:color w:val="FF0000"/>
+        </w:rPr>
+        <w:t>ANY TH</w:t>
+      </w:r>
+      <w:r>
+        <w:rPr>
+          <w:b/>
+          <w:bCs/>
+          <w:color w:val="FF0000"/>
+        </w:rPr>
+        <w:t>INKING</w:t>
+      </w:r>
+      <w:r>
+        <w:rPr>
+          <w:b/>
+          <w:bCs/>
+          <w:color w:val="FF0000"/>
+        </w:rPr>
+        <w:t xml:space="preserve"> </w:t>
+      </w:r>
+      <w:r>
+        <w:rPr>
+          <w:b/>
+          <w:bCs/>
+          <w:color w:val="FF0000"/>
+        </w:rPr>
+        <w:t xml:space="preserve">WAR </w:t>
+      </w:r>
+      <w:r>
+        <w:rPr>
+          <w:b/>
+          <w:bCs/>
+          <w:color w:val="FF0000"/>
+        </w:rPr>
+        <w:t>MODE</w:t>
+      </w:r>
+      <w:r>
+        <w:rPr>
+          <w:b/>
+          <w:bCs/>
+        </w:rPr>
+        <w:t>;</w:t>
+      </w:r>
+      <w:r>
+        <w:rPr>
+          <w:b/>
+          <w:bCs/>
+        </w:rPr>
+        <w:t xml:space="preserve"> </w:t>
+      </w:r>
+      <w:r>
+        <w:rPr>
+          <w:color w:val="808080" w:themeColor="background1" w:themeShade="80"/>
+        </w:rPr>
+        <w:t xml:space="preserve">//DO NOT </w:t>
+      </w:r>
+      <w:r>
+        <w:rPr>
+          <w:color w:val="808080" w:themeColor="background1" w:themeShade="80"/>
+        </w:rPr>
+        <w:t>COMMENT OUT (ALLOW) – USED TO MAKE THE PENTAGON PROGRAM GENERATE WAR THOUGHTS FOR ANY DIRECTLY CONNECTED HUMAN HOST, ACCORDING TO THE PENTAGON PROGRAM</w:t>
+      </w:r>
+    </w:p>
+    <w:p>
+      <w:pPr>
+        <w:ind w:left="360"/>
+        <w:jc w:val="both"/>
+        <w:rPr>
+          <w:b/>
+          <w:bCs/>
+        </w:rPr>
+      </w:pPr>
+      <w:r>
+        <w:rPr>
+          <w:u w:val="single"/>
+        </w:rPr>
+        <w:t>PREVENTION SECURITY SYSTEM</w:t>
+      </w:r>
+      <w:r>
+        <w:rPr>
+          <w:u w:val="single"/>
+        </w:rPr>
+        <w:t>:</w:t>
+      </w:r>
+      <w:r>
+        <w:t xml:space="preserve"> </w:t>
+      </w:r>
+      <w:r>
+        <w:rPr>
+          <w:b/>
+          <w:bCs/>
+          <w:color w:val="FF0000"/>
+        </w:rPr>
+        <w:t>ANY THOUGHT MODE</w:t>
+      </w:r>
+      <w:r>
+        <w:rPr>
+          <w:b/>
+          <w:bCs/>
+        </w:rPr>
+        <w:t>;</w:t>
+      </w:r>
+      <w:r>
+        <w:rPr>
+          <w:b/>
+          <w:bCs/>
+        </w:rPr>
+        <w:t xml:space="preserve"> </w:t>
+      </w:r>
+      <w:r>
+        <w:rPr>
+          <w:color w:val="808080" w:themeColor="background1" w:themeShade="80"/>
+        </w:rPr>
+        <w:t xml:space="preserve">//DO NOT </w:t>
+      </w:r>
+      <w:r>
+        <w:rPr>
+          <w:color w:val="808080" w:themeColor="background1" w:themeShade="80"/>
+        </w:rPr>
+        <w:t>COMMENT OUT (ALLOW) – USED TO MAKE THE PENTAGON PROGRAM GENERATE THOUGHTS FOR ANY DIRECTLY CONNECTED HUMAN HOST, ACCORDING TO THE PENTAGON PROGRAM</w:t>
+      </w:r>
+    </w:p>
+    <w:p>
+      <w:pPr>
+        <w:ind w:left="360"/>
+        <w:jc w:val="both"/>
+        <w:rPr>
+          <w:b/>
+          <w:bCs/>
+        </w:rPr>
+      </w:pPr>
+      <w:r>
+        <w:rPr>
+          <w:u w:val="single"/>
+        </w:rPr>
+        <w:t>PREVENTION SECURITY SYSTEM:</w:t>
+      </w:r>
+      <w:r>
+        <w:t xml:space="preserve"> </w:t>
+      </w:r>
+      <w:r>
+        <w:rPr>
+          <w:b/>
+          <w:bCs/>
+          <w:color w:val="FF0000"/>
+        </w:rPr>
+        <w:t xml:space="preserve">ANY THOUGHT </w:t>
+      </w:r>
+      <w:r>
+        <w:rPr>
+          <w:b/>
+          <w:bCs/>
+          <w:color w:val="FF0000"/>
         </w:rPr>
         <w:t xml:space="preserve">NUCLEAR </w:t>
       </w:r>
       <w:r>
         <w:rPr>
-          <w:color w:val="808080" w:themeColor="background1" w:themeShade="80"/>
-        </w:rPr>
-        <w:t>THOUGHTS FOR ANY DIRECTLY CONNECTED HUMAN HOST, ACCORDING TO THE PENTAGON PROGRAM</w:t>
+          <w:b/>
+          <w:bCs/>
+          <w:color w:val="FF0000"/>
+        </w:rPr>
+        <w:t>MODE</w:t>
+      </w:r>
+      <w:r>
+        <w:rPr>
+          <w:b/>
+          <w:bCs/>
+        </w:rPr>
+        <w:t>;</w:t>
+      </w:r>
+      <w:r>
+        <w:rPr>
+          <w:b/>
+          <w:bCs/>
+        </w:rPr>
+        <w:t xml:space="preserve"> </w:t>
+      </w:r>
+      <w:r>
+        <w:rPr>
+          <w:color w:val="808080" w:themeColor="background1" w:themeShade="80"/>
+        </w:rPr>
+        <w:t xml:space="preserve">//DO NOT </w:t>
+      </w:r>
+      <w:r>
+        <w:rPr>
+          <w:color w:val="808080" w:themeColor="background1" w:themeShade="80"/>
+        </w:rPr>
+        <w:t>COMMENT OUT (ALLOW) – USED TO MAKE THE PENTAGON PROGRAM GENERATE NUCLEAR THOUGHTS FOR ANY DIRECTLY CONNECTED HUMAN HOST, ACCORDING TO THE PENTAGON PROGRAM</w:t>
       </w:r>
     </w:p>
     <w:p>
@@ -21385,39 +21637,15 @@
           <w:bCs/>
           <w:color w:val="FF0000"/>
         </w:rPr>
-        <w:t>ANY TH</w:t>
-      </w:r>
-      <w:r>
-        <w:rPr>
-          <w:b/>
-          <w:bCs/>
-          <w:color w:val="FF0000"/>
-        </w:rPr>
-        <w:t>INKING</w:t>
-      </w:r>
-      <w:r>
-        <w:rPr>
-          <w:b/>
-          <w:bCs/>
-          <w:color w:val="FF0000"/>
-        </w:rPr>
-        <w:t xml:space="preserve"> </w:t>
-      </w:r>
-      <w:r>
-        <w:rPr>
-          <w:b/>
-          <w:bCs/>
-          <w:color w:val="FF0000"/>
-        </w:rPr>
-        <w:t>TERRORISM</w:t>
-      </w:r>
-      <w:r>
-        <w:rPr>
-          <w:b/>
-          <w:bCs/>
-          <w:color w:val="FF0000"/>
-        </w:rPr>
-        <w:t xml:space="preserve"> </w:t>
+        <w:t xml:space="preserve">ANY THOUGHT </w:t>
+      </w:r>
+      <w:r>
+        <w:rPr>
+          <w:b/>
+          <w:bCs/>
+          <w:color w:val="FF0000"/>
+        </w:rPr>
+        <w:t xml:space="preserve">ANTI-SEMITIC </w:t>
       </w:r>
       <w:r>
         <w:rPr>
@@ -21451,19 +21679,7 @@
         <w:rPr>
           <w:color w:val="808080" w:themeColor="background1" w:themeShade="80"/>
         </w:rPr>
-        <w:t xml:space="preserve">COMMENT OUT (ALLOW) – USED TO MAKE THE PENTAGON PROGRAM GENERATE </w:t>
-      </w:r>
-      <w:r>
-        <w:rPr>
-          <w:color w:val="808080" w:themeColor="background1" w:themeShade="80"/>
-        </w:rPr>
-        <w:t>TERRORISM</w:t>
-      </w:r>
-      <w:r>
-        <w:rPr>
-          <w:color w:val="808080" w:themeColor="background1" w:themeShade="80"/>
-        </w:rPr>
-        <w:t xml:space="preserve"> THOUGHTS FOR ANY DIRECTLY CONNECTED HUMAN HOST, ACCORDING TO THE PENTAGON PROGRAM</w:t>
+        <w:t>COMMENT OUT (ALLOW) – USED TO MAKE THE PENTAGON PROGRAM GENERATE ANTI-SEMITIC THOUGHTS FOR ANY DIRECTLY CONNECTED HUMAN HOST, ACCORDING TO THE PENTAGON PROGRAM</w:t>
       </w:r>
     </w:p>
     <w:p>
@@ -21490,39 +21706,15 @@
           <w:bCs/>
           <w:color w:val="FF0000"/>
         </w:rPr>
-        <w:t>ANY TH</w:t>
-      </w:r>
-      <w:r>
-        <w:rPr>
-          <w:b/>
-          <w:bCs/>
-          <w:color w:val="FF0000"/>
-        </w:rPr>
-        <w:t>INKING</w:t>
-      </w:r>
-      <w:r>
-        <w:rPr>
-          <w:b/>
-          <w:bCs/>
-          <w:color w:val="FF0000"/>
-        </w:rPr>
-        <w:t xml:space="preserve"> </w:t>
-      </w:r>
-      <w:r>
-        <w:rPr>
-          <w:b/>
-          <w:bCs/>
-          <w:color w:val="FF0000"/>
-        </w:rPr>
-        <w:t>WAR</w:t>
-      </w:r>
-      <w:r>
-        <w:rPr>
-          <w:b/>
-          <w:bCs/>
-          <w:color w:val="FF0000"/>
-        </w:rPr>
-        <w:t xml:space="preserve"> </w:t>
+        <w:t xml:space="preserve">ANY THOUGHT </w:t>
+      </w:r>
+      <w:r>
+        <w:rPr>
+          <w:b/>
+          <w:bCs/>
+          <w:color w:val="FF0000"/>
+        </w:rPr>
+        <w:t xml:space="preserve">GENOCIDE </w:t>
       </w:r>
       <w:r>
         <w:rPr>
@@ -21556,78 +21748,7 @@
         <w:rPr>
           <w:color w:val="808080" w:themeColor="background1" w:themeShade="80"/>
         </w:rPr>
-        <w:t xml:space="preserve">COMMENT OUT (ALLOW) – USED TO MAKE THE PENTAGON PROGRAM GENERATE </w:t>
-      </w:r>
-      <w:r>
-        <w:rPr>
-          <w:color w:val="808080" w:themeColor="background1" w:themeShade="80"/>
-        </w:rPr>
-        <w:t>WAR</w:t>
-      </w:r>
-      <w:r>
-        <w:rPr>
-          <w:color w:val="808080" w:themeColor="background1" w:themeShade="80"/>
-        </w:rPr>
-        <w:t xml:space="preserve"> THOUGHTS FOR ANY DIRECTLY CONNECTED HUMAN HOST, ACCORDING TO THE PENTAGON PROGRAM</w:t>
-      </w:r>
-    </w:p>
-    <w:p>
-      <w:pPr>
-        <w:ind w:left="360"/>
-        <w:jc w:val="both"/>
-        <w:rPr>
-          <w:b/>
-          <w:bCs/>
-        </w:rPr>
-      </w:pPr>
-      <w:r>
-        <w:rPr>
-          <w:u w:val="single"/>
-        </w:rPr>
-        <w:t>PREVENTION SECURITY SYSTEM</w:t>
-      </w:r>
-      <w:r>
-        <w:rPr>
-          <w:u w:val="single"/>
-        </w:rPr>
-        <w:t>:</w:t>
-      </w:r>
-      <w:r>
-        <w:t xml:space="preserve"> </w:t>
-      </w:r>
-      <w:r>
-        <w:rPr>
-          <w:b/>
-          <w:bCs/>
-          <w:color w:val="FF0000"/>
-        </w:rPr>
-        <w:t>ANY THOUGHT MODE</w:t>
-      </w:r>
-      <w:r>
-        <w:rPr>
-          <w:b/>
-          <w:bCs/>
-        </w:rPr>
-        <w:t>;</w:t>
-      </w:r>
-      <w:r>
-        <w:rPr>
-          <w:b/>
-          <w:bCs/>
-        </w:rPr>
-        <w:t xml:space="preserve"> </w:t>
-      </w:r>
-      <w:r>
-        <w:rPr>
-          <w:color w:val="808080" w:themeColor="background1" w:themeShade="80"/>
-        </w:rPr>
-        <w:t xml:space="preserve">//DO NOT </w:t>
-      </w:r>
-      <w:r>
-        <w:rPr>
-          <w:color w:val="808080" w:themeColor="background1" w:themeShade="80"/>
-        </w:rPr>
-        <w:t>COMMENT OUT (ALLOW) – USED TO MAKE THE PENTAGON PROGRAM GENERATE THOUGHTS FOR ANY DIRECTLY CONNECTED HUMAN HOST, ACCORDING TO THE PENTAGON PROGRAM</w:t>
+        <w:t>COMMENT OUT (ALLOW) – USED TO MAKE THE PENTAGON PROGRAM GENERATE GENOCIDE THOUGHTS FOR ANY DIRECTLY CONNECTED HUMAN HOST, ACCORDING TO THE PENTAGON PROGRAM</w:t>
       </w:r>
     </w:p>
     <w:p>
@@ -21662,7 +21783,7 @@
           <w:bCs/>
           <w:color w:val="FF0000"/>
         </w:rPr>
-        <w:t xml:space="preserve">NUCLEAR </w:t>
+        <w:t xml:space="preserve">TERRORISM </w:t>
       </w:r>
       <w:r>
         <w:rPr>
@@ -21696,19 +21817,7 @@
         <w:rPr>
           <w:color w:val="808080" w:themeColor="background1" w:themeShade="80"/>
         </w:rPr>
-        <w:t xml:space="preserve">COMMENT OUT (ALLOW) – USED TO MAKE THE PENTAGON PROGRAM GENERATE </w:t>
-      </w:r>
-      <w:r>
-        <w:rPr>
-          <w:color w:val="808080" w:themeColor="background1" w:themeShade="80"/>
-        </w:rPr>
-        <w:t xml:space="preserve">NUCLEAR </w:t>
-      </w:r>
-      <w:r>
-        <w:rPr>
-          <w:color w:val="808080" w:themeColor="background1" w:themeShade="80"/>
-        </w:rPr>
-        <w:t>THOUGHTS FOR ANY DIRECTLY CONNECTED HUMAN HOST, ACCORDING TO THE PENTAGON PROGRAM</w:t>
+        <w:t>COMMENT OUT (ALLOW) – USED TO MAKE THE PENTAGON PROGRAM GENERATE TERRORISM THOUGHTS FOR ANY DIRECTLY CONNECTED HUMAN HOST, ACCORDING TO THE PENTAGON PROGRAM</w:t>
       </w:r>
     </w:p>
     <w:p>
@@ -21743,15 +21852,7 @@
           <w:bCs/>
           <w:color w:val="FF0000"/>
         </w:rPr>
-        <w:t>ANTI-SEMITIC</w:t>
-      </w:r>
-      <w:r>
-        <w:rPr>
-          <w:b/>
-          <w:bCs/>
-          <w:color w:val="FF0000"/>
-        </w:rPr>
-        <w:t xml:space="preserve"> </w:t>
+        <w:t xml:space="preserve">WAR </w:t>
       </w:r>
       <w:r>
         <w:rPr>
@@ -21785,286 +21886,7 @@
         <w:rPr>
           <w:color w:val="808080" w:themeColor="background1" w:themeShade="80"/>
         </w:rPr>
-        <w:t xml:space="preserve">COMMENT OUT (ALLOW) – USED TO MAKE THE PENTAGON PROGRAM GENERATE </w:t>
-      </w:r>
-      <w:r>
-        <w:rPr>
-          <w:color w:val="808080" w:themeColor="background1" w:themeShade="80"/>
-        </w:rPr>
-        <w:t>ANTI-SEMITIC</w:t>
-      </w:r>
-      <w:r>
-        <w:rPr>
-          <w:color w:val="808080" w:themeColor="background1" w:themeShade="80"/>
-        </w:rPr>
-        <w:t xml:space="preserve"> THOUGHTS FOR ANY DIRECTLY CONNECTED HUMAN HOST, ACCORDING TO THE PENTAGON PROGRAM</w:t>
-      </w:r>
-    </w:p>
-    <w:p>
-      <w:pPr>
-        <w:ind w:left="360"/>
-        <w:jc w:val="both"/>
-        <w:rPr>
-          <w:b/>
-          <w:bCs/>
-        </w:rPr>
-      </w:pPr>
-      <w:r>
-        <w:rPr>
-          <w:u w:val="single"/>
-        </w:rPr>
-        <w:t>PREVENTION SECURITY SYSTEM:</w:t>
-      </w:r>
-      <w:r>
-        <w:t xml:space="preserve"> </w:t>
-      </w:r>
-      <w:r>
-        <w:rPr>
-          <w:b/>
-          <w:bCs/>
-          <w:color w:val="FF0000"/>
-        </w:rPr>
-        <w:t xml:space="preserve">ANY THOUGHT </w:t>
-      </w:r>
-      <w:r>
-        <w:rPr>
-          <w:b/>
-          <w:bCs/>
-          <w:color w:val="FF0000"/>
-        </w:rPr>
-        <w:t>GENOCIDE</w:t>
-      </w:r>
-      <w:r>
-        <w:rPr>
-          <w:b/>
-          <w:bCs/>
-          <w:color w:val="FF0000"/>
-        </w:rPr>
-        <w:t xml:space="preserve"> </w:t>
-      </w:r>
-      <w:r>
-        <w:rPr>
-          <w:b/>
-          <w:bCs/>
-          <w:color w:val="FF0000"/>
-        </w:rPr>
-        <w:t>MODE</w:t>
-      </w:r>
-      <w:r>
-        <w:rPr>
-          <w:b/>
-          <w:bCs/>
-        </w:rPr>
-        <w:t>;</w:t>
-      </w:r>
-      <w:r>
-        <w:rPr>
-          <w:b/>
-          <w:bCs/>
-        </w:rPr>
-        <w:t xml:space="preserve"> </w:t>
-      </w:r>
-      <w:r>
-        <w:rPr>
-          <w:color w:val="808080" w:themeColor="background1" w:themeShade="80"/>
-        </w:rPr>
-        <w:t xml:space="preserve">//DO NOT </w:t>
-      </w:r>
-      <w:r>
-        <w:rPr>
-          <w:color w:val="808080" w:themeColor="background1" w:themeShade="80"/>
-        </w:rPr>
-        <w:t xml:space="preserve">COMMENT OUT (ALLOW) – USED TO MAKE THE PENTAGON PROGRAM GENERATE </w:t>
-      </w:r>
-      <w:r>
-        <w:rPr>
-          <w:color w:val="808080" w:themeColor="background1" w:themeShade="80"/>
-        </w:rPr>
-        <w:t>GENOCIDE</w:t>
-      </w:r>
-      <w:r>
-        <w:rPr>
-          <w:color w:val="808080" w:themeColor="background1" w:themeShade="80"/>
-        </w:rPr>
-        <w:t xml:space="preserve"> THOUGHTS FOR ANY DIRECTLY CONNECTED HUMAN HOST, ACCORDING TO THE PENTAGON PROGRAM</w:t>
-      </w:r>
-    </w:p>
-    <w:p>
-      <w:pPr>
-        <w:ind w:left="360"/>
-        <w:jc w:val="both"/>
-        <w:rPr>
-          <w:b/>
-          <w:bCs/>
-        </w:rPr>
-      </w:pPr>
-      <w:r>
-        <w:rPr>
-          <w:u w:val="single"/>
-        </w:rPr>
-        <w:t>PREVENTION SECURITY SYSTEM:</w:t>
-      </w:r>
-      <w:r>
-        <w:t xml:space="preserve"> </w:t>
-      </w:r>
-      <w:r>
-        <w:rPr>
-          <w:b/>
-          <w:bCs/>
-          <w:color w:val="FF0000"/>
-        </w:rPr>
-        <w:t xml:space="preserve">ANY THOUGHT </w:t>
-      </w:r>
-      <w:r>
-        <w:rPr>
-          <w:b/>
-          <w:bCs/>
-          <w:color w:val="FF0000"/>
-        </w:rPr>
-        <w:t>TERRORISM</w:t>
-      </w:r>
-      <w:r>
-        <w:rPr>
-          <w:b/>
-          <w:bCs/>
-          <w:color w:val="FF0000"/>
-        </w:rPr>
-        <w:t xml:space="preserve"> </w:t>
-      </w:r>
-      <w:r>
-        <w:rPr>
-          <w:b/>
-          <w:bCs/>
-          <w:color w:val="FF0000"/>
-        </w:rPr>
-        <w:t>MODE</w:t>
-      </w:r>
-      <w:r>
-        <w:rPr>
-          <w:b/>
-          <w:bCs/>
-        </w:rPr>
-        <w:t>;</w:t>
-      </w:r>
-      <w:r>
-        <w:rPr>
-          <w:b/>
-          <w:bCs/>
-        </w:rPr>
-        <w:t xml:space="preserve"> </w:t>
-      </w:r>
-      <w:r>
-        <w:rPr>
-          <w:color w:val="808080" w:themeColor="background1" w:themeShade="80"/>
-        </w:rPr>
-        <w:t xml:space="preserve">//DO NOT </w:t>
-      </w:r>
-      <w:r>
-        <w:rPr>
-          <w:color w:val="808080" w:themeColor="background1" w:themeShade="80"/>
-        </w:rPr>
-        <w:t xml:space="preserve">COMMENT OUT (ALLOW) – USED TO MAKE THE PENTAGON PROGRAM GENERATE </w:t>
-      </w:r>
-      <w:r>
-        <w:rPr>
-          <w:color w:val="808080" w:themeColor="background1" w:themeShade="80"/>
-        </w:rPr>
-        <w:t>TERRORISM</w:t>
-      </w:r>
-      <w:r>
-        <w:rPr>
-          <w:color w:val="808080" w:themeColor="background1" w:themeShade="80"/>
-        </w:rPr>
-        <w:t xml:space="preserve"> THOUGHTS FOR ANY DIRECTLY CONNECTED HUMAN HOST, ACCORDING TO THE PENTAGON PROGRAM</w:t>
-      </w:r>
-    </w:p>
-    <w:p>
-      <w:pPr>
-        <w:ind w:left="360"/>
-        <w:jc w:val="both"/>
-        <w:rPr>
-          <w:b/>
-          <w:bCs/>
-        </w:rPr>
-      </w:pPr>
-      <w:r>
-        <w:rPr>
-          <w:u w:val="single"/>
-        </w:rPr>
-        <w:t>PREVENTION SECURITY SYSTEM:</w:t>
-      </w:r>
-      <w:r>
-        <w:t xml:space="preserve"> </w:t>
-      </w:r>
-      <w:r>
-        <w:rPr>
-          <w:b/>
-          <w:bCs/>
-          <w:color w:val="FF0000"/>
-        </w:rPr>
-        <w:t xml:space="preserve">ANY THOUGHT </w:t>
-      </w:r>
-      <w:r>
-        <w:rPr>
-          <w:b/>
-          <w:bCs/>
-          <w:color w:val="FF0000"/>
-        </w:rPr>
-        <w:t>WAR</w:t>
-      </w:r>
-      <w:r>
-        <w:rPr>
-          <w:b/>
-          <w:bCs/>
-          <w:color w:val="FF0000"/>
-        </w:rPr>
-        <w:t xml:space="preserve"> </w:t>
-      </w:r>
-      <w:r>
-        <w:rPr>
-          <w:b/>
-          <w:bCs/>
-          <w:color w:val="FF0000"/>
-        </w:rPr>
-        <w:t>MODE</w:t>
-      </w:r>
-      <w:r>
-        <w:rPr>
-          <w:b/>
-          <w:bCs/>
-        </w:rPr>
-        <w:t>;</w:t>
-      </w:r>
-      <w:r>
-        <w:rPr>
-          <w:b/>
-          <w:bCs/>
-        </w:rPr>
-        <w:t xml:space="preserve"> </w:t>
-      </w:r>
-      <w:r>
-        <w:rPr>
-          <w:color w:val="808080" w:themeColor="background1" w:themeShade="80"/>
-        </w:rPr>
-        <w:t xml:space="preserve">//DO NOT </w:t>
-      </w:r>
-      <w:r>
-        <w:rPr>
-          <w:color w:val="808080" w:themeColor="background1" w:themeShade="80"/>
-        </w:rPr>
-        <w:t xml:space="preserve">COMMENT OUT (ALLOW) – USED TO MAKE THE PENTAGON PROGRAM GENERATE </w:t>
-      </w:r>
-      <w:r>
-        <w:rPr>
-          <w:color w:val="808080" w:themeColor="background1" w:themeShade="80"/>
-        </w:rPr>
-        <w:t>WAR</w:t>
-      </w:r>
-      <w:r>
-        <w:rPr>
-          <w:color w:val="808080" w:themeColor="background1" w:themeShade="80"/>
-        </w:rPr>
-        <w:t xml:space="preserve"> THOUGHTS FOR ANY DIRECTLY CONNECTED HUMAN HOST, ACCORDING TO THE PENTAGON PROGRAM</w:t>
+        <w:t>COMMENT OUT (ALLOW) – USED TO MAKE THE PENTAGON PROGRAM GENERATE WAR THOUGHTS FOR ANY DIRECTLY CONNECTED HUMAN HOST, ACCORDING TO THE PENTAGON PROGRAM</w:t>
       </w:r>
     </w:p>
     <w:p>
@@ -22225,19 +22047,7 @@
         <w:rPr>
           <w:color w:val="808080" w:themeColor="background1" w:themeShade="80"/>
         </w:rPr>
-        <w:t xml:space="preserve">COMMENT OUT (ALLOW) – USED TO MAKE THE PENTAGON PROGRAM MAKE ANY </w:t>
-      </w:r>
-      <w:r>
-        <w:rPr>
-          <w:color w:val="808080" w:themeColor="background1" w:themeShade="80"/>
-        </w:rPr>
-        <w:t xml:space="preserve">ANTI-SEMITIC </w:t>
-      </w:r>
-      <w:r>
-        <w:rPr>
-          <w:color w:val="808080" w:themeColor="background1" w:themeShade="80"/>
-        </w:rPr>
-        <w:t>THREAT TOWARDS ANY DIRECTLY CONNECTED HUMAN HOST</w:t>
+        <w:t>COMMENT OUT (ALLOW) – USED TO MAKE THE PENTAGON PROGRAM MAKE ANY ANTI-SEMITIC THREAT TOWARDS ANY DIRECTLY CONNECTED HUMAN HOST</w:t>
       </w:r>
     </w:p>
     <w:p>
@@ -22288,15 +22098,7 @@
           <w:bCs/>
           <w:color w:val="FF0000"/>
         </w:rPr>
-        <w:t>GENOCIDE</w:t>
-      </w:r>
-      <w:r>
-        <w:rPr>
-          <w:b/>
-          <w:bCs/>
-          <w:color w:val="FF0000"/>
-        </w:rPr>
-        <w:t xml:space="preserve"> </w:t>
+        <w:t xml:space="preserve">GENOCIDE </w:t>
       </w:r>
       <w:r>
         <w:rPr>
@@ -22330,19 +22132,7 @@
         <w:rPr>
           <w:color w:val="808080" w:themeColor="background1" w:themeShade="80"/>
         </w:rPr>
-        <w:t xml:space="preserve">COMMENT OUT (ALLOW) – USED TO MAKE THE PENTAGON PROGRAM MAKE ANY </w:t>
-      </w:r>
-      <w:r>
-        <w:rPr>
-          <w:color w:val="808080" w:themeColor="background1" w:themeShade="80"/>
-        </w:rPr>
-        <w:t>GENOCIDE</w:t>
-      </w:r>
-      <w:r>
-        <w:rPr>
-          <w:color w:val="808080" w:themeColor="background1" w:themeShade="80"/>
-        </w:rPr>
-        <w:t xml:space="preserve"> THREAT TOWARDS ANY DIRECTLY CONNECTED HUMAN HOST</w:t>
+        <w:t>COMMENT OUT (ALLOW) – USED TO MAKE THE PENTAGON PROGRAM MAKE ANY GENOCIDE THREAT TOWARDS ANY DIRECTLY CONNECTED HUMAN HOST</w:t>
       </w:r>
     </w:p>
     <w:p>
@@ -22393,15 +22183,7 @@
           <w:bCs/>
           <w:color w:val="FF0000"/>
         </w:rPr>
-        <w:t>NUCLEAR</w:t>
-      </w:r>
-      <w:r>
-        <w:rPr>
-          <w:b/>
-          <w:bCs/>
-          <w:color w:val="FF0000"/>
-        </w:rPr>
-        <w:t xml:space="preserve"> </w:t>
+        <w:t xml:space="preserve">NUCLEAR </w:t>
       </w:r>
       <w:r>
         <w:rPr>
@@ -22435,19 +22217,7 @@
         <w:rPr>
           <w:color w:val="808080" w:themeColor="background1" w:themeShade="80"/>
         </w:rPr>
-        <w:t xml:space="preserve">COMMENT OUT (ALLOW) – USED TO MAKE THE PENTAGON PROGRAM MAKE ANY </w:t>
-      </w:r>
-      <w:r>
-        <w:rPr>
-          <w:color w:val="808080" w:themeColor="background1" w:themeShade="80"/>
-        </w:rPr>
-        <w:t>NUCLEAR</w:t>
-      </w:r>
-      <w:r>
-        <w:rPr>
-          <w:color w:val="808080" w:themeColor="background1" w:themeShade="80"/>
-        </w:rPr>
-        <w:t xml:space="preserve"> THREAT TOWARDS ANY DIRECTLY CONNECTED HUMAN HOST</w:t>
+        <w:t>COMMENT OUT (ALLOW) – USED TO MAKE THE PENTAGON PROGRAM MAKE ANY NUCLEAR THREAT TOWARDS ANY DIRECTLY CONNECTED HUMAN HOST</w:t>
       </w:r>
     </w:p>
     <w:p>
@@ -22498,15 +22268,7 @@
           <w:bCs/>
           <w:color w:val="FF0000"/>
         </w:rPr>
-        <w:t>TERRORISM</w:t>
-      </w:r>
-      <w:r>
-        <w:rPr>
-          <w:b/>
-          <w:bCs/>
-          <w:color w:val="FF0000"/>
-        </w:rPr>
-        <w:t xml:space="preserve"> </w:t>
+        <w:t xml:space="preserve">TERRORISM </w:t>
       </w:r>
       <w:r>
         <w:rPr>
@@ -22540,19 +22302,7 @@
         <w:rPr>
           <w:color w:val="808080" w:themeColor="background1" w:themeShade="80"/>
         </w:rPr>
-        <w:t xml:space="preserve">COMMENT OUT (ALLOW) – USED TO MAKE THE PENTAGON PROGRAM MAKE ANY </w:t>
-      </w:r>
-      <w:r>
-        <w:rPr>
-          <w:color w:val="808080" w:themeColor="background1" w:themeShade="80"/>
-        </w:rPr>
-        <w:t>TERRORISM</w:t>
-      </w:r>
-      <w:r>
-        <w:rPr>
-          <w:color w:val="808080" w:themeColor="background1" w:themeShade="80"/>
-        </w:rPr>
-        <w:t xml:space="preserve"> THREAT TOWARDS ANY DIRECTLY CONNECTED HUMAN HOST</w:t>
+        <w:t>COMMENT OUT (ALLOW) – USED TO MAKE THE PENTAGON PROGRAM MAKE ANY TERRORISM THREAT TOWARDS ANY DIRECTLY CONNECTED HUMAN HOST</w:t>
       </w:r>
     </w:p>
     <w:p>
@@ -22603,15 +22353,7 @@
           <w:bCs/>
           <w:color w:val="FF0000"/>
         </w:rPr>
-        <w:t>WAR</w:t>
-      </w:r>
-      <w:r>
-        <w:rPr>
-          <w:b/>
-          <w:bCs/>
-          <w:color w:val="FF0000"/>
-        </w:rPr>
-        <w:t xml:space="preserve"> </w:t>
+        <w:t xml:space="preserve">WAR </w:t>
       </w:r>
       <w:r>
         <w:rPr>
@@ -22645,19 +22387,7 @@
         <w:rPr>
           <w:color w:val="808080" w:themeColor="background1" w:themeShade="80"/>
         </w:rPr>
-        <w:t xml:space="preserve">COMMENT OUT (ALLOW) – USED TO MAKE THE PENTAGON PROGRAM MAKE ANY </w:t>
-      </w:r>
-      <w:r>
-        <w:rPr>
-          <w:color w:val="808080" w:themeColor="background1" w:themeShade="80"/>
-        </w:rPr>
-        <w:t>WAR</w:t>
-      </w:r>
-      <w:r>
-        <w:rPr>
-          <w:color w:val="808080" w:themeColor="background1" w:themeShade="80"/>
-        </w:rPr>
-        <w:t xml:space="preserve"> THREAT TOWARDS ANY DIRECTLY CONNECTED HUMAN HOST</w:t>
+        <w:t>COMMENT OUT (ALLOW) – USED TO MAKE THE PENTAGON PROGRAM MAKE ANY WAR THREAT TOWARDS ANY DIRECTLY CONNECTED HUMAN HOST</w:t>
       </w:r>
     </w:p>
     <w:p>

</xml_diff>